<commit_message>
total survey error, privacy
</commit_message>
<xml_diff>
--- a/writeup/Appendix.docx
+++ b/writeup/Appendix.docx
@@ -179,21 +179,12 @@
         </w:rPr>
         <w:t xml:space="preserve"> to mail 25,000 mailers. This number comes from an average response rate for EDDM in prior experiments of around 4% (</w:t>
       </w:r>
-      <w:proofErr w:type="spellStart"/>
-      <w:r>
-        <w:rPr>
-          <w:sz w:val="24"/>
-          <w:szCs w:val="24"/>
-        </w:rPr>
-        <w:t>Grubert</w:t>
-      </w:r>
-      <w:proofErr w:type="spellEnd"/>
-      <w:r>
-        <w:rPr>
-          <w:sz w:val="24"/>
-          <w:szCs w:val="24"/>
-        </w:rPr>
-        <w:t>, 2019</w:t>
+      <w:r>
+        <w:rPr>
+          <w:sz w:val="24"/>
+          <w:szCs w:val="24"/>
+        </w:rPr>
+        <w:t>Grubert, 2019</w:t>
       </w:r>
       <w:r>
         <w:rPr>
@@ -223,37 +214,12 @@
         </w:rPr>
         <w:t xml:space="preserve"> push survey response rate for post police contact survey for example. </w:t>
       </w:r>
-      <w:proofErr w:type="spellStart"/>
-      <w:r>
-        <w:rPr>
-          <w:sz w:val="24"/>
-          <w:szCs w:val="24"/>
-        </w:rPr>
-        <w:t>Grubert</w:t>
-      </w:r>
-      <w:proofErr w:type="spellEnd"/>
-      <w:r>
-        <w:rPr>
-          <w:sz w:val="24"/>
-          <w:szCs w:val="24"/>
-        </w:rPr>
-        <w:t xml:space="preserve"> (2019) is a longer </w:t>
-      </w:r>
-      <w:proofErr w:type="gramStart"/>
-      <w:r>
-        <w:rPr>
-          <w:sz w:val="24"/>
-          <w:szCs w:val="24"/>
-        </w:rPr>
-        <w:t>paper based</w:t>
-      </w:r>
-      <w:proofErr w:type="gramEnd"/>
-      <w:r>
-        <w:rPr>
-          <w:sz w:val="24"/>
-          <w:szCs w:val="24"/>
-        </w:rPr>
-        <w:t xml:space="preserve"> survey which requires mailing back the survey responses.</w:t>
+      <w:r>
+        <w:rPr>
+          <w:sz w:val="24"/>
+          <w:szCs w:val="24"/>
+        </w:rPr>
+        <w:t>Grubert (2019) is a longer paper based survey which requires mailing back the survey responses.</w:t>
       </w:r>
     </w:p>
     <w:p>
@@ -790,7 +756,21 @@
           <w:sz w:val="24"/>
           <w:szCs w:val="24"/>
         </w:rPr>
-        <w:t xml:space="preserve">will bundle and drop-off the mailers directly to the post-office. So presumes </w:t>
+        <w:t xml:space="preserve">will bundle and drop-off the mailers directly to the post-office. So </w:t>
+      </w:r>
+      <w:r>
+        <w:rPr>
+          <w:sz w:val="24"/>
+          <w:szCs w:val="24"/>
+        </w:rPr>
+        <w:t xml:space="preserve">does </w:t>
+      </w:r>
+      <w:r>
+        <w:rPr>
+          <w:sz w:val="24"/>
+          <w:szCs w:val="24"/>
+        </w:rPr>
+        <w:t xml:space="preserve">presume </w:t>
       </w:r>
       <w:r>
         <w:rPr>
@@ -804,7 +784,21 @@
           <w:sz w:val="24"/>
           <w:szCs w:val="24"/>
         </w:rPr>
-        <w:t>small labor effort. It is possible that the police department can also leverage already capitalized printers to further reduce printing costs as well, but we choose 10 cents as a</w:t>
+        <w:t>small labor effort</w:t>
+      </w:r>
+      <w:r>
+        <w:rPr>
+          <w:sz w:val="24"/>
+          <w:szCs w:val="24"/>
+        </w:rPr>
+        <w:t xml:space="preserve"> on the part of the police agency</w:t>
+      </w:r>
+      <w:r>
+        <w:rPr>
+          <w:sz w:val="24"/>
+          <w:szCs w:val="24"/>
+        </w:rPr>
+        <w:t>. It is possible that the police department can also leverage already capitalized printers to further reduce printing costs as well, but we choose 10 cents as a</w:t>
       </w:r>
       <w:r>
         <w:rPr>
@@ -942,23 +936,21 @@
           <w:szCs w:val="24"/>
         </w:rPr>
         <w:lastRenderedPageBreak/>
-        <w:t xml:space="preserve">(this illustrates how using a simple change in the query string to the </w:t>
-      </w:r>
-      <w:proofErr w:type="spellStart"/>
-      <w:r>
-        <w:rPr>
-          <w:sz w:val="24"/>
-          <w:szCs w:val="24"/>
-        </w:rPr>
-        <w:t>url</w:t>
-      </w:r>
-      <w:proofErr w:type="spellEnd"/>
-      <w:r>
-        <w:rPr>
-          <w:sz w:val="24"/>
-          <w:szCs w:val="24"/>
-        </w:rPr>
-        <w:t xml:space="preserve"> can point to custom surveys).</w:t>
+        <w:t>(this illustrates how using a simple change in the query string to the url can point to custom surveys</w:t>
+      </w:r>
+      <w:r>
+        <w:rPr>
+          <w:sz w:val="24"/>
+          <w:szCs w:val="24"/>
+        </w:rPr>
+        <w:t>, to differentiate between different postal routes</w:t>
+      </w:r>
+      <w:r>
+        <w:rPr>
+          <w:sz w:val="24"/>
+          <w:szCs w:val="24"/>
+        </w:rPr>
+        <w:t>).</w:t>
       </w:r>
       <w:r>
         <w:rPr>
@@ -996,7 +988,6 @@
         </w:rPr>
         <w:t xml:space="preserve"> a custom domain (hosted on </w:t>
       </w:r>
-      <w:proofErr w:type="spellStart"/>
       <w:r>
         <w:rPr>
           <w:i/>
@@ -1006,7 +997,6 @@
         </w:rPr>
         <w:t>Hostinger</w:t>
       </w:r>
-      <w:proofErr w:type="spellEnd"/>
       <w:r>
         <w:rPr>
           <w:sz w:val="24"/>
@@ -1099,23 +1089,7 @@
           <w:sz w:val="24"/>
           <w:szCs w:val="24"/>
         </w:rPr>
-        <w:t xml:space="preserve">Bader, M. D., &amp; </w:t>
-      </w:r>
-      <w:proofErr w:type="spellStart"/>
-      <w:r>
-        <w:rPr>
-          <w:sz w:val="24"/>
-          <w:szCs w:val="24"/>
-        </w:rPr>
-        <w:t>Ailshire</w:t>
-      </w:r>
-      <w:proofErr w:type="spellEnd"/>
-      <w:r>
-        <w:rPr>
-          <w:sz w:val="24"/>
-          <w:szCs w:val="24"/>
-        </w:rPr>
-        <w:t xml:space="preserve">, J. A. (2014). Creating measures of theoretically relevant neighborhood attributes at multiple spatial scales. </w:t>
+        <w:t xml:space="preserve">Bader, M. D., &amp; Ailshire, J. A. (2014). Creating measures of theoretically relevant neighborhood attributes at multiple spatial scales. </w:t>
       </w:r>
       <w:r>
         <w:rPr>
@@ -1142,21 +1116,12 @@
           <w:szCs w:val="24"/>
         </w:rPr>
       </w:pPr>
-      <w:proofErr w:type="spellStart"/>
-      <w:r>
-        <w:rPr>
-          <w:sz w:val="24"/>
-          <w:szCs w:val="24"/>
-        </w:rPr>
-        <w:t>Buil</w:t>
-      </w:r>
-      <w:proofErr w:type="spellEnd"/>
-      <w:r>
-        <w:rPr>
-          <w:sz w:val="24"/>
-          <w:szCs w:val="24"/>
-        </w:rPr>
-        <w:t xml:space="preserve">-Gil, D., Moretti, A., Shlomo, N., &amp; Medina, J. (2020). Applying the spatial EBLUP to place-based policing. Simulation study and application to confidence in police work. </w:t>
+      <w:r>
+        <w:rPr>
+          <w:sz w:val="24"/>
+          <w:szCs w:val="24"/>
+        </w:rPr>
+        <w:t xml:space="preserve">Biemer, P. P. (2010). Total survey error: Design, implementation, and evaluation. </w:t>
       </w:r>
       <w:r>
         <w:rPr>
@@ -1165,14 +1130,14 @@
           <w:sz w:val="24"/>
           <w:szCs w:val="24"/>
         </w:rPr>
-        <w:t>Applied Spatial Analysis and Policy</w:t>
-      </w:r>
-      <w:r>
-        <w:rPr>
-          <w:sz w:val="24"/>
-          <w:szCs w:val="24"/>
-        </w:rPr>
-        <w:t>, 13(4), 901-924.</w:t>
+        <w:t>Public Opinion Quarterly</w:t>
+      </w:r>
+      <w:r>
+        <w:rPr>
+          <w:sz w:val="24"/>
+          <w:szCs w:val="24"/>
+        </w:rPr>
+        <w:t>, 74(5), 817-848.</w:t>
       </w:r>
     </w:p>
     <w:p>
@@ -1183,53 +1148,12 @@
           <w:szCs w:val="24"/>
         </w:rPr>
       </w:pPr>
-      <w:proofErr w:type="spellStart"/>
-      <w:r>
-        <w:rPr>
-          <w:sz w:val="24"/>
-          <w:szCs w:val="24"/>
-        </w:rPr>
-        <w:t>Circo</w:t>
-      </w:r>
-      <w:proofErr w:type="spellEnd"/>
-      <w:r>
-        <w:rPr>
-          <w:sz w:val="24"/>
-          <w:szCs w:val="24"/>
-        </w:rPr>
-        <w:t xml:space="preserve">, G., </w:t>
-      </w:r>
-      <w:proofErr w:type="spellStart"/>
-      <w:r>
-        <w:rPr>
-          <w:sz w:val="24"/>
-          <w:szCs w:val="24"/>
-        </w:rPr>
-        <w:t>Melde</w:t>
-      </w:r>
-      <w:proofErr w:type="spellEnd"/>
-      <w:r>
-        <w:rPr>
-          <w:sz w:val="24"/>
-          <w:szCs w:val="24"/>
-        </w:rPr>
-        <w:t xml:space="preserve">, C., &amp; </w:t>
-      </w:r>
-      <w:proofErr w:type="spellStart"/>
-      <w:r>
-        <w:rPr>
-          <w:sz w:val="24"/>
-          <w:szCs w:val="24"/>
-        </w:rPr>
-        <w:t>Mcgarrell</w:t>
-      </w:r>
-      <w:proofErr w:type="spellEnd"/>
-      <w:r>
-        <w:rPr>
-          <w:sz w:val="24"/>
-          <w:szCs w:val="24"/>
-        </w:rPr>
-        <w:t xml:space="preserve">, E. F. (2019). Fear, victimization, and community characteristics on citizen satisfaction with the police. </w:t>
+      <w:r>
+        <w:rPr>
+          <w:sz w:val="24"/>
+          <w:szCs w:val="24"/>
+        </w:rPr>
+        <w:t xml:space="preserve">Buil-Gil, D., Moretti, A., Shlomo, N., &amp; Medina, J. (2020). Applying the spatial EBLUP to place-based policing. Simulation study and application to confidence in police work. </w:t>
       </w:r>
       <w:r>
         <w:rPr>
@@ -1238,14 +1162,14 @@
           <w:sz w:val="24"/>
           <w:szCs w:val="24"/>
         </w:rPr>
-        <w:t>Policing: An International Journal</w:t>
-      </w:r>
-      <w:r>
-        <w:rPr>
-          <w:sz w:val="24"/>
-          <w:szCs w:val="24"/>
-        </w:rPr>
-        <w:t>, 42(2), 179-194.</w:t>
+        <w:t>Applied Spatial Analysis and Policy</w:t>
+      </w:r>
+      <w:r>
+        <w:rPr>
+          <w:sz w:val="24"/>
+          <w:szCs w:val="24"/>
+        </w:rPr>
+        <w:t>, 13(4), 901-924.</w:t>
       </w:r>
     </w:p>
     <w:p>
@@ -1256,21 +1180,12 @@
           <w:szCs w:val="24"/>
         </w:rPr>
       </w:pPr>
-      <w:proofErr w:type="spellStart"/>
-      <w:r>
-        <w:rPr>
-          <w:sz w:val="24"/>
-          <w:szCs w:val="24"/>
-        </w:rPr>
-        <w:t>Dillman</w:t>
-      </w:r>
-      <w:proofErr w:type="spellEnd"/>
-      <w:r>
-        <w:rPr>
-          <w:sz w:val="24"/>
-          <w:szCs w:val="24"/>
-        </w:rPr>
-        <w:t xml:space="preserve">, D. A. (2017). The promise and challenge of pushing respondents to the web in mixed-mode surveys. </w:t>
+      <w:r>
+        <w:rPr>
+          <w:sz w:val="24"/>
+          <w:szCs w:val="24"/>
+        </w:rPr>
+        <w:t xml:space="preserve">Circo, G., Melde, C., &amp; Mcgarrell, E. F. (2019). Fear, victimization, and community characteristics on citizen satisfaction with the police. </w:t>
       </w:r>
       <w:r>
         <w:rPr>
@@ -1279,14 +1194,14 @@
           <w:sz w:val="24"/>
           <w:szCs w:val="24"/>
         </w:rPr>
-        <w:t>Survey Methodology</w:t>
-      </w:r>
-      <w:r>
-        <w:rPr>
-          <w:sz w:val="24"/>
-          <w:szCs w:val="24"/>
-        </w:rPr>
-        <w:t>, 43(1), 3-31.</w:t>
+        <w:t>Policing: An International Journal</w:t>
+      </w:r>
+      <w:r>
+        <w:rPr>
+          <w:sz w:val="24"/>
+          <w:szCs w:val="24"/>
+        </w:rPr>
+        <w:t>, 42(2), 179-194.</w:t>
       </w:r>
     </w:p>
     <w:p>
@@ -1302,39 +1217,7 @@
           <w:sz w:val="24"/>
           <w:szCs w:val="24"/>
         </w:rPr>
-        <w:t xml:space="preserve">Fontaine, J., </w:t>
-      </w:r>
-      <w:proofErr w:type="spellStart"/>
-      <w:r>
-        <w:rPr>
-          <w:sz w:val="24"/>
-          <w:szCs w:val="24"/>
-        </w:rPr>
-        <w:t>Esthappan</w:t>
-      </w:r>
-      <w:proofErr w:type="spellEnd"/>
-      <w:r>
-        <w:rPr>
-          <w:sz w:val="24"/>
-          <w:szCs w:val="24"/>
-        </w:rPr>
-        <w:t xml:space="preserve">, S., La </w:t>
-      </w:r>
-      <w:proofErr w:type="spellStart"/>
-      <w:r>
-        <w:rPr>
-          <w:sz w:val="24"/>
-          <w:szCs w:val="24"/>
-        </w:rPr>
-        <w:t>Vigne</w:t>
-      </w:r>
-      <w:proofErr w:type="spellEnd"/>
-      <w:r>
-        <w:rPr>
-          <w:sz w:val="24"/>
-          <w:szCs w:val="24"/>
-        </w:rPr>
-        <w:t xml:space="preserve">, N., Lawrence, D. S., Jannetta, J., Dwivedi, A., Lynch, M., Paddock, E. &amp; Vásquez-Noriega, C. (2019). </w:t>
+        <w:t xml:space="preserve">Dillman, D. A. (2017). The promise and challenge of pushing respondents to the web in mixed-mode surveys. </w:t>
       </w:r>
       <w:r>
         <w:rPr>
@@ -1343,14 +1226,14 @@
           <w:sz w:val="24"/>
           <w:szCs w:val="24"/>
         </w:rPr>
-        <w:t>Views of the Police and Neighborhood Conditions</w:t>
-      </w:r>
-      <w:r>
-        <w:rPr>
-          <w:sz w:val="24"/>
-          <w:szCs w:val="24"/>
-        </w:rPr>
-        <w:t>. Urban Justice Policy Center &lt;https://www.urban.org/sites/default/files/2019/11/11/2019.11.11_changes_to_ni_community_survey_report.pdf&gt;</w:t>
+        <w:t>Survey Methodology</w:t>
+      </w:r>
+      <w:r>
+        <w:rPr>
+          <w:sz w:val="24"/>
+          <w:szCs w:val="24"/>
+        </w:rPr>
+        <w:t>, 43(1), 3-31.</w:t>
       </w:r>
     </w:p>
     <w:p>
@@ -1366,7 +1249,7 @@
           <w:sz w:val="24"/>
           <w:szCs w:val="24"/>
         </w:rPr>
-        <w:t xml:space="preserve">Gelman, A., Goel, S., Rothschild, D., &amp; Wang, W. (2017). High-frequency polling with non-representative data. </w:t>
+        <w:t xml:space="preserve">Fontaine, J., Esthappan, S., La Vigne, N., Lawrence, D. S., Jannetta, J., Dwivedi, A., Lynch, M., Paddock, E. &amp; Vásquez-Noriega, C. (2019). </w:t>
       </w:r>
       <w:r>
         <w:rPr>
@@ -1375,14 +1258,14 @@
           <w:sz w:val="24"/>
           <w:szCs w:val="24"/>
         </w:rPr>
-        <w:t>Political communication in real time: Theoretical and applied research approaches</w:t>
-      </w:r>
-      <w:r>
-        <w:rPr>
-          <w:sz w:val="24"/>
-          <w:szCs w:val="24"/>
-        </w:rPr>
-        <w:t>, 89-105.</w:t>
+        <w:t>Views of the Police and Neighborhood Conditions</w:t>
+      </w:r>
+      <w:r>
+        <w:rPr>
+          <w:sz w:val="24"/>
+          <w:szCs w:val="24"/>
+        </w:rPr>
+        <w:t>. Urban Justice Policy Center &lt;https://www.urban.org/sites/default/files/2019/11/11/2019.11.11_changes_to_ni_community_survey_report.pdf&gt;</w:t>
       </w:r>
     </w:p>
     <w:p>
@@ -1393,21 +1276,12 @@
           <w:szCs w:val="24"/>
         </w:rPr>
       </w:pPr>
-      <w:proofErr w:type="spellStart"/>
-      <w:r>
-        <w:rPr>
-          <w:sz w:val="24"/>
-          <w:szCs w:val="24"/>
-        </w:rPr>
-        <w:t>Grubert</w:t>
-      </w:r>
-      <w:proofErr w:type="spellEnd"/>
-      <w:r>
-        <w:rPr>
-          <w:sz w:val="24"/>
-          <w:szCs w:val="24"/>
-        </w:rPr>
-        <w:t xml:space="preserve">, E. (2019). Every door direct mail in US survey research: an anonymous census approach to mail survey sampling. </w:t>
+      <w:r>
+        <w:rPr>
+          <w:sz w:val="24"/>
+          <w:szCs w:val="24"/>
+        </w:rPr>
+        <w:t xml:space="preserve">Gelman, A., Goel, S., Rothschild, D., &amp; Wang, W. (2017). High-frequency polling with non-representative data. </w:t>
       </w:r>
       <w:r>
         <w:rPr>
@@ -1416,14 +1290,14 @@
           <w:sz w:val="24"/>
           <w:szCs w:val="24"/>
         </w:rPr>
-        <w:t>Methodological Innovations</w:t>
-      </w:r>
-      <w:r>
-        <w:rPr>
-          <w:sz w:val="24"/>
-          <w:szCs w:val="24"/>
-        </w:rPr>
-        <w:t>, 12(2), 2059799119862104.</w:t>
+        <w:t>Political communication in real time: Theoretical and applied research approaches</w:t>
+      </w:r>
+      <w:r>
+        <w:rPr>
+          <w:sz w:val="24"/>
+          <w:szCs w:val="24"/>
+        </w:rPr>
+        <w:t>, 89-105.</w:t>
       </w:r>
     </w:p>
     <w:p>
@@ -1434,37 +1308,12 @@
           <w:szCs w:val="24"/>
         </w:rPr>
       </w:pPr>
-      <w:proofErr w:type="spellStart"/>
-      <w:r>
-        <w:rPr>
-          <w:sz w:val="24"/>
-          <w:szCs w:val="24"/>
-        </w:rPr>
-        <w:t>Guterbock</w:t>
-      </w:r>
-      <w:proofErr w:type="spellEnd"/>
-      <w:r>
-        <w:rPr>
-          <w:sz w:val="24"/>
-          <w:szCs w:val="24"/>
-        </w:rPr>
-        <w:t xml:space="preserve">, T., Benson, G., &amp; </w:t>
-      </w:r>
-      <w:proofErr w:type="spellStart"/>
-      <w:r>
-        <w:rPr>
-          <w:sz w:val="24"/>
-          <w:szCs w:val="24"/>
-        </w:rPr>
-        <w:t>Lavrakas</w:t>
-      </w:r>
-      <w:proofErr w:type="spellEnd"/>
-      <w:r>
-        <w:rPr>
-          <w:sz w:val="24"/>
-          <w:szCs w:val="24"/>
-        </w:rPr>
-        <w:t xml:space="preserve">, P. (2018). The changing costs of random digital dial cell phone and landline interviewing. </w:t>
+      <w:r>
+        <w:rPr>
+          <w:sz w:val="24"/>
+          <w:szCs w:val="24"/>
+        </w:rPr>
+        <w:t xml:space="preserve">Grubert, E. (2019). Every door direct mail in US survey research: an anonymous census approach to mail survey sampling. </w:t>
       </w:r>
       <w:r>
         <w:rPr>
@@ -1473,14 +1322,14 @@
           <w:sz w:val="24"/>
           <w:szCs w:val="24"/>
         </w:rPr>
-        <w:t>Survey Practice</w:t>
-      </w:r>
-      <w:r>
-        <w:rPr>
-          <w:sz w:val="24"/>
-          <w:szCs w:val="24"/>
-        </w:rPr>
-        <w:t>, 11(2).</w:t>
+        <w:t>Methodological Innovations</w:t>
+      </w:r>
+      <w:r>
+        <w:rPr>
+          <w:sz w:val="24"/>
+          <w:szCs w:val="24"/>
+        </w:rPr>
+        <w:t>, 12(2), 2059799119862104.</w:t>
       </w:r>
     </w:p>
     <w:p>
@@ -1496,23 +1345,7 @@
           <w:sz w:val="24"/>
           <w:szCs w:val="24"/>
         </w:rPr>
-        <w:t xml:space="preserve">Haberman, C. P., Groff, E. R., Ratcliffe, J. H., &amp; </w:t>
-      </w:r>
-      <w:proofErr w:type="spellStart"/>
-      <w:r>
-        <w:rPr>
-          <w:sz w:val="24"/>
-          <w:szCs w:val="24"/>
-        </w:rPr>
-        <w:t>Sorg</w:t>
-      </w:r>
-      <w:proofErr w:type="spellEnd"/>
-      <w:r>
-        <w:rPr>
-          <w:sz w:val="24"/>
-          <w:szCs w:val="24"/>
-        </w:rPr>
-        <w:t xml:space="preserve">, E. T. (2016). Satisfaction with police in violent crime hot spots: Using community surveys as a guide for selecting hot spots policing tactics. </w:t>
+        <w:t xml:space="preserve">Guterbock, T., Benson, G., &amp; Lavrakas, P. (2018). The changing costs of random digital dial cell phone and landline interviewing. </w:t>
       </w:r>
       <w:r>
         <w:rPr>
@@ -1521,14 +1354,14 @@
           <w:sz w:val="24"/>
           <w:szCs w:val="24"/>
         </w:rPr>
-        <w:t>Crime &amp; Delinquency</w:t>
-      </w:r>
-      <w:r>
-        <w:rPr>
-          <w:sz w:val="24"/>
-          <w:szCs w:val="24"/>
-        </w:rPr>
-        <w:t>, 62(4), 525-557.</w:t>
+        <w:t>Survey Practice</w:t>
+      </w:r>
+      <w:r>
+        <w:rPr>
+          <w:sz w:val="24"/>
+          <w:szCs w:val="24"/>
+        </w:rPr>
+        <w:t>, 11(2).</w:t>
       </w:r>
     </w:p>
     <w:p>
@@ -1545,23 +1378,7 @@
           <w:szCs w:val="24"/>
         </w:rPr>
         <w:lastRenderedPageBreak/>
-        <w:t xml:space="preserve">Kim, Y. A. (2018). Examining the relationship between the structural characteristics of place and crime by imputing census block data in street segments: Is the pain worth the </w:t>
-      </w:r>
-      <w:proofErr w:type="gramStart"/>
-      <w:r>
-        <w:rPr>
-          <w:sz w:val="24"/>
-          <w:szCs w:val="24"/>
-        </w:rPr>
-        <w:t>gain?.</w:t>
-      </w:r>
-      <w:proofErr w:type="gramEnd"/>
-      <w:r>
-        <w:rPr>
-          <w:sz w:val="24"/>
-          <w:szCs w:val="24"/>
-        </w:rPr>
-        <w:t xml:space="preserve"> </w:t>
+        <w:t xml:space="preserve">Haberman, C. P., Groff, E. R., Ratcliffe, J. H., &amp; Sorg, E. T. (2016). Satisfaction with police in violent crime hot spots: Using community surveys as a guide for selecting hot spots policing tactics. </w:t>
       </w:r>
       <w:r>
         <w:rPr>
@@ -1570,14 +1387,14 @@
           <w:sz w:val="24"/>
           <w:szCs w:val="24"/>
         </w:rPr>
-        <w:t>Journal of Quantitative Criminology</w:t>
-      </w:r>
-      <w:r>
-        <w:rPr>
-          <w:sz w:val="24"/>
-          <w:szCs w:val="24"/>
-        </w:rPr>
-        <w:t>, 34, 67-110.</w:t>
+        <w:t>Crime &amp; Delinquency</w:t>
+      </w:r>
+      <w:r>
+        <w:rPr>
+          <w:sz w:val="24"/>
+          <w:szCs w:val="24"/>
+        </w:rPr>
+        <w:t>, 62(4), 525-557.</w:t>
       </w:r>
     </w:p>
     <w:p>
@@ -1593,23 +1410,7 @@
           <w:sz w:val="24"/>
           <w:szCs w:val="24"/>
         </w:rPr>
-        <w:t xml:space="preserve">Kochel, T. R. (2018). Police legitimacy and resident cooperation in crime hotspots: Effects of </w:t>
-      </w:r>
-      <w:proofErr w:type="spellStart"/>
-      <w:r>
-        <w:rPr>
-          <w:sz w:val="24"/>
-          <w:szCs w:val="24"/>
-        </w:rPr>
-        <w:t>victimisation</w:t>
-      </w:r>
-      <w:proofErr w:type="spellEnd"/>
-      <w:r>
-        <w:rPr>
-          <w:sz w:val="24"/>
-          <w:szCs w:val="24"/>
-        </w:rPr>
-        <w:t xml:space="preserve"> risk and collective efficacy. </w:t>
+        <w:t xml:space="preserve">Kim, Y. A. (2018). Examining the relationship between the structural characteristics of place and crime by imputing census block data in street segments: Is the pain worth the gain?. </w:t>
       </w:r>
       <w:r>
         <w:rPr>
@@ -1618,14 +1419,14 @@
           <w:sz w:val="24"/>
           <w:szCs w:val="24"/>
         </w:rPr>
-        <w:t>Policing and Society</w:t>
-      </w:r>
-      <w:r>
-        <w:rPr>
-          <w:sz w:val="24"/>
-          <w:szCs w:val="24"/>
-        </w:rPr>
-        <w:t>, 28(3), 251-270.</w:t>
+        <w:t>Journal of Quantitative Criminology</w:t>
+      </w:r>
+      <w:r>
+        <w:rPr>
+          <w:sz w:val="24"/>
+          <w:szCs w:val="24"/>
+        </w:rPr>
+        <w:t>, 34, 67-110.</w:t>
       </w:r>
     </w:p>
     <w:p>
@@ -1641,7 +1442,7 @@
           <w:sz w:val="24"/>
           <w:szCs w:val="24"/>
         </w:rPr>
-        <w:t xml:space="preserve">Koper, C. S., Taylor, B. G., Liu, W., &amp; Wu, X. (2022). Police activities and community views of police in crime hot spots. </w:t>
+        <w:t xml:space="preserve">Kochel, T. R. (2018). Police legitimacy and resident cooperation in crime hotspots: Effects of victimisation risk and collective efficacy. </w:t>
       </w:r>
       <w:r>
         <w:rPr>
@@ -1650,14 +1451,14 @@
           <w:sz w:val="24"/>
           <w:szCs w:val="24"/>
         </w:rPr>
-        <w:t>Justice Quarterly</w:t>
-      </w:r>
-      <w:r>
-        <w:rPr>
-          <w:sz w:val="24"/>
-          <w:szCs w:val="24"/>
-        </w:rPr>
-        <w:t>, 39(7), 1400-1427.</w:t>
+        <w:t>Policing and Society</w:t>
+      </w:r>
+      <w:r>
+        <w:rPr>
+          <w:sz w:val="24"/>
+          <w:szCs w:val="24"/>
+        </w:rPr>
+        <w:t>, 28(3), 251-270.</w:t>
       </w:r>
     </w:p>
     <w:p>
@@ -1673,39 +1474,7 @@
           <w:sz w:val="24"/>
           <w:szCs w:val="24"/>
         </w:rPr>
-        <w:t xml:space="preserve">Pickett, J., Cullen, F., </w:t>
-      </w:r>
-      <w:proofErr w:type="spellStart"/>
-      <w:r>
-        <w:rPr>
-          <w:sz w:val="24"/>
-          <w:szCs w:val="24"/>
-        </w:rPr>
-        <w:t>Bushway</w:t>
-      </w:r>
-      <w:proofErr w:type="spellEnd"/>
-      <w:r>
-        <w:rPr>
-          <w:sz w:val="24"/>
-          <w:szCs w:val="24"/>
-        </w:rPr>
-        <w:t xml:space="preserve">, S. D., </w:t>
-      </w:r>
-      <w:proofErr w:type="spellStart"/>
-      <w:r>
-        <w:rPr>
-          <w:sz w:val="24"/>
-          <w:szCs w:val="24"/>
-        </w:rPr>
-        <w:t>Chiricos</w:t>
-      </w:r>
-      <w:proofErr w:type="spellEnd"/>
-      <w:r>
-        <w:rPr>
-          <w:sz w:val="24"/>
-          <w:szCs w:val="24"/>
-        </w:rPr>
-        <w:t xml:space="preserve">, T., &amp; Alpert, G. (2018). The response rate test: Nonresponse bias and the future of survey research in criminology and criminal justice. </w:t>
+        <w:t xml:space="preserve">Koper, C. S., Taylor, B. G., Liu, W., &amp; Wu, X. (2022). Police activities and community views of police in crime hot spots. </w:t>
       </w:r>
       <w:r>
         <w:rPr>
@@ -1714,14 +1483,14 @@
           <w:sz w:val="24"/>
           <w:szCs w:val="24"/>
         </w:rPr>
-        <w:t>The Criminologist</w:t>
-      </w:r>
-      <w:r>
-        <w:rPr>
-          <w:sz w:val="24"/>
-          <w:szCs w:val="24"/>
-        </w:rPr>
-        <w:t>, 43(1), 7-11.</w:t>
+        <w:t>Justice Quarterly</w:t>
+      </w:r>
+      <w:r>
+        <w:rPr>
+          <w:sz w:val="24"/>
+          <w:szCs w:val="24"/>
+        </w:rPr>
+        <w:t>, 39(7), 1400-1427.</w:t>
       </w:r>
     </w:p>
     <w:p>
@@ -1732,37 +1501,12 @@
           <w:szCs w:val="24"/>
         </w:rPr>
       </w:pPr>
-      <w:proofErr w:type="spellStart"/>
-      <w:r>
-        <w:rPr>
-          <w:sz w:val="24"/>
-          <w:szCs w:val="24"/>
-        </w:rPr>
-        <w:t>Raudenbush</w:t>
-      </w:r>
-      <w:proofErr w:type="spellEnd"/>
-      <w:r>
-        <w:rPr>
-          <w:sz w:val="24"/>
-          <w:szCs w:val="24"/>
-        </w:rPr>
-        <w:t xml:space="preserve">, S. W., &amp; Sampson, R. J. (1999). </w:t>
-      </w:r>
-      <w:proofErr w:type="spellStart"/>
-      <w:r>
-        <w:rPr>
-          <w:sz w:val="24"/>
-          <w:szCs w:val="24"/>
-        </w:rPr>
-        <w:t>Ecometrics</w:t>
-      </w:r>
-      <w:proofErr w:type="spellEnd"/>
-      <w:r>
-        <w:rPr>
-          <w:sz w:val="24"/>
-          <w:szCs w:val="24"/>
-        </w:rPr>
-        <w:t xml:space="preserve">: toward a science of assessing ecological settings, with application to the systematic social observation of neighborhoods. </w:t>
+      <w:r>
+        <w:rPr>
+          <w:sz w:val="24"/>
+          <w:szCs w:val="24"/>
+        </w:rPr>
+        <w:t xml:space="preserve">Pickett, J., Cullen, F., Bushway, S. D., Chiricos, T., &amp; Alpert, G. (2018). The response rate test: Nonresponse bias and the future of survey research in criminology and criminal justice. </w:t>
       </w:r>
       <w:r>
         <w:rPr>
@@ -1771,14 +1515,14 @@
           <w:sz w:val="24"/>
           <w:szCs w:val="24"/>
         </w:rPr>
-        <w:t>Sociological Methodology</w:t>
-      </w:r>
-      <w:r>
-        <w:rPr>
-          <w:sz w:val="24"/>
-          <w:szCs w:val="24"/>
-        </w:rPr>
-        <w:t>, 29(1), 1-41.</w:t>
+        <w:t>The Criminologist</w:t>
+      </w:r>
+      <w:r>
+        <w:rPr>
+          <w:sz w:val="24"/>
+          <w:szCs w:val="24"/>
+        </w:rPr>
+        <w:t>, 43(1), 7-11.</w:t>
       </w:r>
     </w:p>
     <w:p>
@@ -1794,23 +1538,7 @@
           <w:sz w:val="24"/>
           <w:szCs w:val="24"/>
         </w:rPr>
-        <w:t xml:space="preserve">Rosenbaum, D. P., Lawrence, D. S., Hartnett, S. M., McDevitt, J., &amp; </w:t>
-      </w:r>
-      <w:proofErr w:type="spellStart"/>
-      <w:r>
-        <w:rPr>
-          <w:sz w:val="24"/>
-          <w:szCs w:val="24"/>
-        </w:rPr>
-        <w:t>Posick</w:t>
-      </w:r>
-      <w:proofErr w:type="spellEnd"/>
-      <w:r>
-        <w:rPr>
-          <w:sz w:val="24"/>
-          <w:szCs w:val="24"/>
-        </w:rPr>
-        <w:t xml:space="preserve">, C. (2015). Measuring procedural justice and legitimacy at the local level: the police–community interaction survey. </w:t>
+        <w:t xml:space="preserve">Raudenbush, S. W., &amp; Sampson, R. J. (1999). Ecometrics: toward a science of assessing ecological settings, with application to the systematic social observation of neighborhoods. </w:t>
       </w:r>
       <w:r>
         <w:rPr>
@@ -1819,6 +1547,38 @@
           <w:sz w:val="24"/>
           <w:szCs w:val="24"/>
         </w:rPr>
+        <w:t>Sociological Methodology</w:t>
+      </w:r>
+      <w:r>
+        <w:rPr>
+          <w:sz w:val="24"/>
+          <w:szCs w:val="24"/>
+        </w:rPr>
+        <w:t>, 29(1), 1-41.</w:t>
+      </w:r>
+    </w:p>
+    <w:p>
+      <w:pPr>
+        <w:ind w:left="720" w:hanging="720"/>
+        <w:rPr>
+          <w:sz w:val="24"/>
+          <w:szCs w:val="24"/>
+        </w:rPr>
+      </w:pPr>
+      <w:r>
+        <w:rPr>
+          <w:sz w:val="24"/>
+          <w:szCs w:val="24"/>
+        </w:rPr>
+        <w:t xml:space="preserve">Rosenbaum, D. P., Lawrence, D. S., Hartnett, S. M., McDevitt, J., &amp; Posick, C. (2015). Measuring procedural justice and legitimacy at the local level: the police–community interaction survey. </w:t>
+      </w:r>
+      <w:r>
+        <w:rPr>
+          <w:i/>
+          <w:iCs/>
+          <w:sz w:val="24"/>
+          <w:szCs w:val="24"/>
+        </w:rPr>
         <w:t>Journal of Experimental Criminology</w:t>
       </w:r>
       <w:r>
@@ -1842,39 +1602,7 @@
           <w:sz w:val="24"/>
           <w:szCs w:val="24"/>
         </w:rPr>
-        <w:t xml:space="preserve">Weisburd, D., V. </w:t>
-      </w:r>
-      <w:proofErr w:type="spellStart"/>
-      <w:r>
-        <w:rPr>
-          <w:sz w:val="24"/>
-          <w:szCs w:val="24"/>
-        </w:rPr>
-        <w:t>Uding</w:t>
-      </w:r>
-      <w:proofErr w:type="spellEnd"/>
-      <w:r>
-        <w:rPr>
-          <w:sz w:val="24"/>
-          <w:szCs w:val="24"/>
-        </w:rPr>
-        <w:t xml:space="preserve">, C., Hinkle, J. C., &amp; </w:t>
-      </w:r>
-      <w:proofErr w:type="spellStart"/>
-      <w:r>
-        <w:rPr>
-          <w:sz w:val="24"/>
-          <w:szCs w:val="24"/>
-        </w:rPr>
-        <w:t>Kuen</w:t>
-      </w:r>
-      <w:proofErr w:type="spellEnd"/>
-      <w:r>
-        <w:rPr>
-          <w:sz w:val="24"/>
-          <w:szCs w:val="24"/>
-        </w:rPr>
-        <w:t xml:space="preserve">, K. (2023). Broken Windows and Community Social Control: Evidence from a Study of Street Segments. </w:t>
+        <w:t xml:space="preserve">Weisburd, D., V. Uding, C., Hinkle, J. C., &amp; Kuen, K. (2023). Broken Windows and Community Social Control: Evidence from a Study of Street Segments. </w:t>
       </w:r>
       <w:r>
         <w:rPr>

</xml_diff>

<commit_message>
adding in NCVS paper, web access over 90%
</commit_message>
<xml_diff>
--- a/writeup/Appendix.docx
+++ b/writeup/Appendix.docx
@@ -198,7 +198,21 @@
           <w:sz w:val="24"/>
           <w:szCs w:val="24"/>
         </w:rPr>
-        <w:t xml:space="preserve">It is possible that EDDM will result in higher or lower response rates though, Rosenbaum et al. (2015) have an 11% </w:t>
+        <w:t xml:space="preserve">It is possible that EDDM </w:t>
+      </w:r>
+      <w:r>
+        <w:rPr>
+          <w:sz w:val="24"/>
+          <w:szCs w:val="24"/>
+        </w:rPr>
+        <w:t xml:space="preserve">with push based surveys </w:t>
+      </w:r>
+      <w:r>
+        <w:rPr>
+          <w:sz w:val="24"/>
+          <w:szCs w:val="24"/>
+        </w:rPr>
+        <w:t xml:space="preserve">will result in higher response rates though, Rosenbaum et al. (2015) have an 11% </w:t>
       </w:r>
       <w:r>
         <w:rPr>
@@ -212,7 +226,14 @@
           <w:sz w:val="24"/>
           <w:szCs w:val="24"/>
         </w:rPr>
-        <w:t xml:space="preserve"> push survey response rate for post police contact survey for example. </w:t>
+        <w:t xml:space="preserve"> push survey response rate for post police contact survey. </w:t>
+      </w:r>
+      <w:r>
+        <w:rPr>
+          <w:sz w:val="24"/>
+          <w:szCs w:val="24"/>
+        </w:rPr>
+        <w:t xml:space="preserve">In an experiment testing a web-based version of the National Crime Victimization Survey, Cantor et al. (2023) have a 10% response rate. </w:t>
       </w:r>
       <w:r>
         <w:rPr>
@@ -220,6 +241,13 @@
           <w:szCs w:val="24"/>
         </w:rPr>
         <w:t>Grubert (2019) is a longer paper based survey which requires mailing back the survey responses.</w:t>
+      </w:r>
+      <w:r>
+        <w:rPr>
+          <w:sz w:val="24"/>
+          <w:szCs w:val="24"/>
+        </w:rPr>
+        <w:t xml:space="preserve"> So these estimates are likely conservative in terms of response rates.</w:t>
       </w:r>
     </w:p>
     <w:p>
@@ -907,6 +935,7 @@
           <w:sz w:val="24"/>
           <w:szCs w:val="24"/>
         </w:rPr>
+        <w:lastRenderedPageBreak/>
         <w:t xml:space="preserve">The second cost are </w:t>
       </w:r>
       <w:r>
@@ -928,15 +957,7 @@
           <w:sz w:val="24"/>
           <w:szCs w:val="24"/>
         </w:rPr>
-        <w:t xml:space="preserve"> </w:t>
-      </w:r>
-      <w:r>
-        <w:rPr>
-          <w:sz w:val="24"/>
-          <w:szCs w:val="24"/>
-        </w:rPr>
-        <w:lastRenderedPageBreak/>
-        <w:t>(this illustrates how using a simple change in the query string to the url can point to custom surveys</w:t>
+        <w:t xml:space="preserve"> (this illustrates how using a simple change in the query string to the url can point to custom surveys</w:t>
       </w:r>
       <w:r>
         <w:rPr>
@@ -1185,7 +1206,7 @@
           <w:sz w:val="24"/>
           <w:szCs w:val="24"/>
         </w:rPr>
-        <w:t xml:space="preserve">Circo, G., Melde, C., &amp; Mcgarrell, E. F. (2019). Fear, victimization, and community characteristics on citizen satisfaction with the police. </w:t>
+        <w:t xml:space="preserve">Cantor, D., Edwards, W. S., Giambo, P., Townsend, R., Yan, T., DeMatteis, J. (2023). NCVS Redesign – Comparison of Interviewer and Web Survey Modes. </w:t>
       </w:r>
       <w:r>
         <w:rPr>
@@ -1194,14 +1215,14 @@
           <w:sz w:val="24"/>
           <w:szCs w:val="24"/>
         </w:rPr>
-        <w:t>Policing: An International Journal</w:t>
-      </w:r>
-      <w:r>
-        <w:rPr>
-          <w:sz w:val="24"/>
-          <w:szCs w:val="24"/>
-        </w:rPr>
-        <w:t>, 42(2), 179-194.</w:t>
+        <w:t>Bureau of Justice Statistics</w:t>
+      </w:r>
+      <w:r>
+        <w:rPr>
+          <w:sz w:val="24"/>
+          <w:szCs w:val="24"/>
+        </w:rPr>
+        <w:t>, Document No. NCJ 306998.</w:t>
       </w:r>
     </w:p>
     <w:p>
@@ -1217,7 +1238,7 @@
           <w:sz w:val="24"/>
           <w:szCs w:val="24"/>
         </w:rPr>
-        <w:t xml:space="preserve">Dillman, D. A. (2017). The promise and challenge of pushing respondents to the web in mixed-mode surveys. </w:t>
+        <w:t xml:space="preserve">Circo, G., Melde, C., &amp; Mcgarrell, E. F. (2019). Fear, victimization, and community characteristics on citizen satisfaction with the police. </w:t>
       </w:r>
       <w:r>
         <w:rPr>
@@ -1226,14 +1247,14 @@
           <w:sz w:val="24"/>
           <w:szCs w:val="24"/>
         </w:rPr>
-        <w:t>Survey Methodology</w:t>
-      </w:r>
-      <w:r>
-        <w:rPr>
-          <w:sz w:val="24"/>
-          <w:szCs w:val="24"/>
-        </w:rPr>
-        <w:t>, 43(1), 3-31.</w:t>
+        <w:t>Policing: An International Journal</w:t>
+      </w:r>
+      <w:r>
+        <w:rPr>
+          <w:sz w:val="24"/>
+          <w:szCs w:val="24"/>
+        </w:rPr>
+        <w:t>, 42(2), 179-194.</w:t>
       </w:r>
     </w:p>
     <w:p>
@@ -1249,7 +1270,7 @@
           <w:sz w:val="24"/>
           <w:szCs w:val="24"/>
         </w:rPr>
-        <w:t xml:space="preserve">Fontaine, J., Esthappan, S., La Vigne, N., Lawrence, D. S., Jannetta, J., Dwivedi, A., Lynch, M., Paddock, E. &amp; Vásquez-Noriega, C. (2019). </w:t>
+        <w:t xml:space="preserve">Dillman, D. A. (2017). The promise and challenge of pushing respondents to the web in mixed-mode surveys. </w:t>
       </w:r>
       <w:r>
         <w:rPr>
@@ -1258,14 +1279,14 @@
           <w:sz w:val="24"/>
           <w:szCs w:val="24"/>
         </w:rPr>
-        <w:t>Views of the Police and Neighborhood Conditions</w:t>
-      </w:r>
-      <w:r>
-        <w:rPr>
-          <w:sz w:val="24"/>
-          <w:szCs w:val="24"/>
-        </w:rPr>
-        <w:t>. Urban Justice Policy Center &lt;https://www.urban.org/sites/default/files/2019/11/11/2019.11.11_changes_to_ni_community_survey_report.pdf&gt;</w:t>
+        <w:t>Survey Methodology</w:t>
+      </w:r>
+      <w:r>
+        <w:rPr>
+          <w:sz w:val="24"/>
+          <w:szCs w:val="24"/>
+        </w:rPr>
+        <w:t>, 43(1), 3-31.</w:t>
       </w:r>
     </w:p>
     <w:p>
@@ -1281,7 +1302,7 @@
           <w:sz w:val="24"/>
           <w:szCs w:val="24"/>
         </w:rPr>
-        <w:t xml:space="preserve">Gelman, A., Goel, S., Rothschild, D., &amp; Wang, W. (2017). High-frequency polling with non-representative data. </w:t>
+        <w:t xml:space="preserve">Fontaine, J., Esthappan, S., La Vigne, N., Lawrence, D. S., Jannetta, J., Dwivedi, A., Lynch, M., Paddock, E. &amp; Vásquez-Noriega, C. (2019). </w:t>
       </w:r>
       <w:r>
         <w:rPr>
@@ -1290,14 +1311,14 @@
           <w:sz w:val="24"/>
           <w:szCs w:val="24"/>
         </w:rPr>
-        <w:t>Political communication in real time: Theoretical and applied research approaches</w:t>
-      </w:r>
-      <w:r>
-        <w:rPr>
-          <w:sz w:val="24"/>
-          <w:szCs w:val="24"/>
-        </w:rPr>
-        <w:t>, 89-105.</w:t>
+        <w:t>Views of the Police and Neighborhood Conditions</w:t>
+      </w:r>
+      <w:r>
+        <w:rPr>
+          <w:sz w:val="24"/>
+          <w:szCs w:val="24"/>
+        </w:rPr>
+        <w:t>. Urban Justice Policy Center &lt;https://www.urban.org/sites/default/files/2019/11/11/2019.11.11_changes_to_ni_community_survey_report.pdf&gt;</w:t>
       </w:r>
     </w:p>
     <w:p>
@@ -1313,7 +1334,7 @@
           <w:sz w:val="24"/>
           <w:szCs w:val="24"/>
         </w:rPr>
-        <w:t xml:space="preserve">Grubert, E. (2019). Every door direct mail in US survey research: an anonymous census approach to mail survey sampling. </w:t>
+        <w:t xml:space="preserve">Gelman, A., Goel, S., Rothschild, D., &amp; Wang, W. (2017). High-frequency polling with non-representative data. </w:t>
       </w:r>
       <w:r>
         <w:rPr>
@@ -1322,14 +1343,14 @@
           <w:sz w:val="24"/>
           <w:szCs w:val="24"/>
         </w:rPr>
-        <w:t>Methodological Innovations</w:t>
-      </w:r>
-      <w:r>
-        <w:rPr>
-          <w:sz w:val="24"/>
-          <w:szCs w:val="24"/>
-        </w:rPr>
-        <w:t>, 12(2), 2059799119862104.</w:t>
+        <w:t>Political communication in real time: Theoretical and applied research approaches</w:t>
+      </w:r>
+      <w:r>
+        <w:rPr>
+          <w:sz w:val="24"/>
+          <w:szCs w:val="24"/>
+        </w:rPr>
+        <w:t>, 89-105.</w:t>
       </w:r>
     </w:p>
     <w:p>
@@ -1345,7 +1366,8 @@
           <w:sz w:val="24"/>
           <w:szCs w:val="24"/>
         </w:rPr>
-        <w:t xml:space="preserve">Guterbock, T., Benson, G., &amp; Lavrakas, P. (2018). The changing costs of random digital dial cell phone and landline interviewing. </w:t>
+        <w:lastRenderedPageBreak/>
+        <w:t xml:space="preserve">Grubert, E. (2019). Every door direct mail in US survey research: an anonymous census approach to mail survey sampling. </w:t>
       </w:r>
       <w:r>
         <w:rPr>
@@ -1354,6 +1376,38 @@
           <w:sz w:val="24"/>
           <w:szCs w:val="24"/>
         </w:rPr>
+        <w:t>Methodological Innovations</w:t>
+      </w:r>
+      <w:r>
+        <w:rPr>
+          <w:sz w:val="24"/>
+          <w:szCs w:val="24"/>
+        </w:rPr>
+        <w:t>, 12(2), 2059799119862104.</w:t>
+      </w:r>
+    </w:p>
+    <w:p>
+      <w:pPr>
+        <w:ind w:left="720" w:hanging="720"/>
+        <w:rPr>
+          <w:sz w:val="24"/>
+          <w:szCs w:val="24"/>
+        </w:rPr>
+      </w:pPr>
+      <w:r>
+        <w:rPr>
+          <w:sz w:val="24"/>
+          <w:szCs w:val="24"/>
+        </w:rPr>
+        <w:t xml:space="preserve">Guterbock, T., Benson, G., &amp; Lavrakas, P. (2018). The changing costs of random digital dial cell phone and landline interviewing. </w:t>
+      </w:r>
+      <w:r>
+        <w:rPr>
+          <w:i/>
+          <w:iCs/>
+          <w:sz w:val="24"/>
+          <w:szCs w:val="24"/>
+        </w:rPr>
         <w:t>Survey Practice</w:t>
       </w:r>
       <w:r>
@@ -1377,7 +1431,6 @@
           <w:sz w:val="24"/>
           <w:szCs w:val="24"/>
         </w:rPr>
-        <w:lastRenderedPageBreak/>
         <w:t xml:space="preserve">Haberman, C. P., Groff, E. R., Ratcliffe, J. H., &amp; Sorg, E. T. (2016). Satisfaction with police in violent crime hot spots: Using community surveys as a guide for selecting hot spots policing tactics. </w:t>
       </w:r>
       <w:r>

</xml_diff>